<commit_message>
Created a new example OpenGL and a small article speaking about OpenGL
</commit_message>
<xml_diff>
--- a/Article_About_GDI.docx
+++ b/Article_About_GDI.docx
@@ -5,6 +5,7 @@
     <w:p>
       <w:pPr>
         <w:spacing w:before="100" w:beforeAutospacing="1" w:after="100" w:afterAutospacing="1" w:line="240" w:lineRule="auto"/>
+        <w:jc w:val="center"/>
         <w:outlineLvl w:val="1"/>
         <w:rPr>
           <w:rFonts w:ascii="Times New Roman" w:eastAsia="Times New Roman" w:hAnsi="Times New Roman" w:cs="Times New Roman"/>
@@ -14,6 +15,7 @@
           <w:kern w:val="0"/>
           <w:sz w:val="36"/>
           <w:szCs w:val="36"/>
+          <w:u w:val="single"/>
           <w14:ligatures w14:val="none"/>
         </w:rPr>
       </w:pPr>
@@ -26,6 +28,7 @@
           <w:kern w:val="0"/>
           <w:sz w:val="36"/>
           <w:szCs w:val="36"/>
+          <w:u w:val="single"/>
           <w14:ligatures w14:val="none"/>
         </w:rPr>
         <w:t>GDI (Graphics Device Interface) – Summary for VCL</w:t>
@@ -2630,7 +2633,7 @@
           <w:noProof/>
           <w:kern w:val="0"/>
         </w:rPr>
-        <w:pict w14:anchorId="37EA49DB">
+        <w:pict w14:anchorId="5D5CA07B">
           <v:rect id="_x0000_i1032" alt="" style="width:468pt;height:.05pt;mso-width-percent:0;mso-height-percent:0;mso-width-percent:0;mso-height-percent:0" o:hralign="center" o:hrstd="t" o:hr="t" fillcolor="#a0a0a0" stroked="f"/>
         </w:pict>
       </w:r>
@@ -2871,7 +2874,7 @@
           <w:noProof/>
           <w:kern w:val="0"/>
         </w:rPr>
-        <w:pict w14:anchorId="7134DBAA">
+        <w:pict w14:anchorId="7118FE89">
           <v:rect id="_x0000_i1031" alt="" style="width:468pt;height:.05pt;mso-width-percent:0;mso-height-percent:0;mso-width-percent:0;mso-height-percent:0" o:hralign="center" o:hrstd="t" o:hr="t" fillcolor="#a0a0a0" stroked="f"/>
         </w:pict>
       </w:r>
@@ -3469,7 +3472,7 @@
           <w:kern w:val="0"/>
         </w:rPr>
         <w:lastRenderedPageBreak/>
-        <w:pict w14:anchorId="5F0764A1">
+        <w:pict w14:anchorId="42CE51F3">
           <v:rect id="_x0000_i1030" alt="" style="width:468pt;height:.05pt;mso-width-percent:0;mso-height-percent:0;mso-width-percent:0;mso-height-percent:0" o:hralign="center" o:hrstd="t" o:hr="t" fillcolor="#a0a0a0" stroked="f"/>
         </w:pict>
       </w:r>
@@ -3997,7 +4000,7 @@
           <w:noProof/>
           <w:kern w:val="0"/>
         </w:rPr>
-        <w:pict w14:anchorId="08BA2DD1">
+        <w:pict w14:anchorId="4F368D6B">
           <v:rect id="_x0000_i1029" alt="" style="width:468pt;height:.05pt;mso-width-percent:0;mso-height-percent:0;mso-width-percent:0;mso-height-percent:0" o:hralign="center" o:hrstd="t" o:hr="t" fillcolor="#a0a0a0" stroked="f"/>
         </w:pict>
       </w:r>
@@ -4266,7 +4269,7 @@
           <w:noProof/>
           <w:kern w:val="0"/>
         </w:rPr>
-        <w:pict w14:anchorId="3B84D682">
+        <w:pict w14:anchorId="4EB3038E">
           <v:rect id="_x0000_i1028" alt="" style="width:468pt;height:.05pt;mso-width-percent:0;mso-height-percent:0;mso-width-percent:0;mso-height-percent:0" o:hralign="center" o:hrstd="t" o:hr="t" fillcolor="#a0a0a0" stroked="f"/>
         </w:pict>
       </w:r>
@@ -4961,7 +4964,7 @@
           <w:noProof/>
           <w:kern w:val="0"/>
         </w:rPr>
-        <w:pict w14:anchorId="031C5672">
+        <w:pict w14:anchorId="025DDD96">
           <v:rect id="_x0000_i1027" alt="" style="width:468pt;height:.05pt;mso-width-percent:0;mso-height-percent:0;mso-width-percent:0;mso-height-percent:0" o:hralign="center" o:hrstd="t" o:hr="t" fillcolor="#a0a0a0" stroked="f"/>
         </w:pict>
       </w:r>
@@ -5627,7 +5630,7 @@
           <w:noProof/>
           <w:kern w:val="0"/>
         </w:rPr>
-        <w:pict w14:anchorId="3D0A7D96">
+        <w:pict w14:anchorId="4EF52BD0">
           <v:rect id="_x0000_i1026" alt="" style="width:468pt;height:.05pt;mso-width-percent:0;mso-height-percent:0;mso-width-percent:0;mso-height-percent:0" o:hralign="center" o:hrstd="t" o:hr="t" fillcolor="#a0a0a0" stroked="f"/>
         </w:pict>
       </w:r>
@@ -7150,7 +7153,7 @@
           <w:noProof/>
           <w:kern w:val="0"/>
         </w:rPr>
-        <w:pict w14:anchorId="6EA40EB3">
+        <w:pict w14:anchorId="434B9EC3">
           <v:rect id="_x0000_i1025" alt="" style="width:468pt;height:.05pt;mso-width-percent:0;mso-height-percent:0;mso-width-percent:0;mso-height-percent:0" o:hralign="center" o:hrstd="t" o:hr="t" fillcolor="#a0a0a0" stroked="f"/>
         </w:pict>
       </w:r>

</xml_diff>